<commit_message>
Modify Tables and add Mail notify
</commit_message>
<xml_diff>
--- a/Public/MaterialSrc/docx/colorprinting.docx
+++ b/Public/MaterialSrc/docx/colorprinting.docx
@@ -1,37 +1,36 @@
 
 <file path=word/document.xml><?xml version="1.0" encoding="utf-8"?>
-<w:document xmlns:wpc="http://schemas.microsoft.com/office/word/2010/wordprocessingCanvas" xmlns:cx="http://schemas.microsoft.com/office/drawing/2014/chartex" xmlns:cx1="http://schemas.microsoft.com/office/drawing/2015/9/8/chartex" xmlns:mc="http://schemas.openxmlformats.org/markup-compatibility/2006" xmlns:o="urn:schemas-microsoft-com:office:office" xmlns:r="http://schemas.openxmlformats.org/officeDocument/2006/relationships" xmlns:m="http://schemas.openxmlformats.org/officeDocument/2006/math" xmlns:v="urn:schemas-microsoft-com:vml" xmlns:wp14="http://schemas.microsoft.com/office/word/2010/wordprocessingDrawing" xmlns:wp="http://schemas.openxmlformats.org/drawingml/2006/wordprocessingDrawing" xmlns:w10="urn:schemas-microsoft-com:office:word" xmlns:w="http://schemas.openxmlformats.org/wordprocessingml/2006/main" xmlns:w14="http://schemas.microsoft.com/office/word/2010/wordml" xmlns:w15="http://schemas.microsoft.com/office/word/2012/wordml" xmlns:w16se="http://schemas.microsoft.com/office/word/2015/wordml/symex" xmlns:wpg="http://schemas.microsoft.com/office/word/2010/wordprocessingGroup" xmlns:wpi="http://schemas.microsoft.com/office/word/2010/wordprocessingInk" xmlns:wne="http://schemas.microsoft.com/office/word/2006/wordml" xmlns:wps="http://schemas.microsoft.com/office/word/2010/wordprocessingShape" mc:Ignorable="w14 w15 w16se wp14">
+<w:document xmlns:wpc="http://schemas.microsoft.com/office/word/2010/wordprocessingCanvas" xmlns:cx="http://schemas.microsoft.com/office/drawing/2014/chartex" xmlns:cx1="http://schemas.microsoft.com/office/drawing/2015/9/8/chartex" xmlns:cx2="http://schemas.microsoft.com/office/drawing/2015/10/21/chartex" xmlns:mc="http://schemas.openxmlformats.org/markup-compatibility/2006" xmlns:o="urn:schemas-microsoft-com:office:office" xmlns:r="http://schemas.openxmlformats.org/officeDocument/2006/relationships" xmlns:m="http://schemas.openxmlformats.org/officeDocument/2006/math" xmlns:v="urn:schemas-microsoft-com:vml" xmlns:wp14="http://schemas.microsoft.com/office/word/2010/wordprocessingDrawing" xmlns:wp="http://schemas.openxmlformats.org/drawingml/2006/wordprocessingDrawing" xmlns:w10="urn:schemas-microsoft-com:office:word" xmlns:w="http://schemas.openxmlformats.org/wordprocessingml/2006/main" xmlns:w14="http://schemas.microsoft.com/office/word/2010/wordml" xmlns:w15="http://schemas.microsoft.com/office/word/2012/wordml" xmlns:w16se="http://schemas.microsoft.com/office/word/2015/wordml/symex" xmlns:wpg="http://schemas.microsoft.com/office/word/2010/wordprocessingGroup" xmlns:wpi="http://schemas.microsoft.com/office/word/2010/wordprocessingInk" xmlns:wne="http://schemas.microsoft.com/office/word/2006/wordml" xmlns:wps="http://schemas.microsoft.com/office/word/2010/wordprocessingShape" mc:Ignorable="w14 w15 w16se wp14">
   <w:background w:color="FFFFFF"/>
   <w:body>
     <w:p>
       <w:pPr>
         <w:jc w:val="center"/>
         <w:rPr>
-          <w:rFonts w:ascii="Arial" w:hAnsi="Arial" w:cs="Arial"/>
-          <w:b/>
-          <w:bCs/>
-          <w:sz w:val="36"/>
-          <w:szCs w:val="36"/>
-        </w:rPr>
-      </w:pPr>
-      <w:r>
-        <w:rPr>
           <w:rFonts w:ascii="Arial" w:hAnsi="Arial" w:cs="Arial" w:hint="eastAsia"/>
           <w:b/>
           <w:bCs/>
           <w:sz w:val="36"/>
           <w:szCs w:val="36"/>
         </w:rPr>
+      </w:pPr>
+      <w:r>
+        <w:rPr>
+          <w:rFonts w:ascii="Arial" w:hAnsi="Arial" w:cs="Arial" w:hint="eastAsia"/>
+          <w:b/>
+          <w:bCs/>
+          <w:sz w:val="36"/>
+          <w:szCs w:val="36"/>
+        </w:rPr>
         <w:t>彩喷横幅悬挂申请表</w:t>
       </w:r>
-      <w:bookmarkStart w:id="0" w:name="_GoBack"/>
-      <w:bookmarkEnd w:id="0"/>
     </w:p>
     <w:tbl>
       <w:tblPr>
         <w:tblpPr w:leftFromText="180" w:rightFromText="180" w:vertAnchor="text" w:horzAnchor="margin" w:tblpXSpec="center" w:tblpY="181"/>
         <w:tblOverlap w:val="never"/>
-        <w:tblW w:w="9970" w:type="dxa"/>
+        <w:tblW w:w="0" w:type="auto"/>
+        <w:tblInd w:w="0" w:type="dxa"/>
         <w:tblBorders>
           <w:top w:val="single" w:sz="4" w:space="0" w:color="auto"/>
           <w:left w:val="single" w:sz="4" w:space="0" w:color="auto"/>
@@ -64,7 +63,7 @@
             <w:pPr>
               <w:jc w:val="center"/>
               <w:rPr>
-                <w:rFonts w:ascii="Arial" w:hAnsi="Arial" w:cs="Arial"/>
+                <w:rFonts w:ascii="Arial" w:hAnsi="Arial" w:cs="Arial" w:hint="eastAsia"/>
                 <w:b/>
                 <w:bCs/>
                 <w:sz w:val="36"/>
@@ -91,9 +90,8 @@
           </w:tcPr>
           <w:p>
             <w:pPr>
-              <w:jc w:val="center"/>
-              <w:rPr>
-                <w:rFonts w:ascii="Arial" w:hAnsi="Arial" w:cs="Arial"/>
+              <w:rPr>
+                <w:rFonts w:ascii="Arial" w:hAnsi="Arial" w:cs="Arial" w:hint="eastAsia"/>
                 <w:b/>
                 <w:bCs/>
                 <w:sz w:val="30"/>
@@ -148,7 +146,7 @@
             <w:pPr>
               <w:jc w:val="center"/>
               <w:rPr>
-                <w:rFonts w:ascii="Arial" w:hAnsi="Arial" w:cs="Arial"/>
+                <w:rFonts w:ascii="Arial" w:hAnsi="Arial" w:cs="Arial" w:hint="eastAsia"/>
                 <w:b/>
                 <w:bCs/>
                 <w:sz w:val="30"/>
@@ -176,7 +174,7 @@
             <w:pPr>
               <w:jc w:val="center"/>
               <w:rPr>
-                <w:rFonts w:ascii="Arial" w:hAnsi="Arial" w:cs="Arial"/>
+                <w:rFonts w:ascii="Arial" w:hAnsi="Arial" w:cs="Arial" w:hint="eastAsia"/>
                 <w:b/>
                 <w:bCs/>
                 <w:sz w:val="30"/>
@@ -204,42 +202,22 @@
             <w:pPr>
               <w:jc w:val="center"/>
               <w:rPr>
+                <w:rFonts w:ascii="Arial" w:hAnsi="Arial" w:cs="Arial" w:hint="eastAsia"/>
+                <w:b/>
+                <w:bCs/>
+                <w:sz w:val="30"/>
+                <w:szCs w:val="30"/>
+              </w:rPr>
+            </w:pPr>
+            <w:r>
+              <w:rPr>
                 <w:rFonts w:ascii="Arial" w:hAnsi="Arial" w:cs="Arial"/>
                 <w:b/>
                 <w:bCs/>
                 <w:sz w:val="30"/>
                 <w:szCs w:val="30"/>
               </w:rPr>
-            </w:pPr>
-            <w:r>
-              <w:rPr>
-                <w:rFonts w:ascii="Arial" w:hAnsi="Arial" w:cs="Arial" w:hint="eastAsia"/>
-                <w:b/>
-                <w:bCs/>
-                <w:sz w:val="30"/>
-                <w:szCs w:val="30"/>
-              </w:rPr>
-              <w:t>${</w:t>
-            </w:r>
-            <w:r>
-              <w:rPr>
-                <w:rFonts w:ascii="Arial" w:hAnsi="Arial" w:cs="Arial"/>
-                <w:b/>
-                <w:bCs/>
-                <w:sz w:val="30"/>
-                <w:szCs w:val="30"/>
-              </w:rPr>
-              <w:t>name</w:t>
-            </w:r>
-            <w:r>
-              <w:rPr>
-                <w:rFonts w:ascii="Arial" w:hAnsi="Arial" w:cs="Arial" w:hint="eastAsia"/>
-                <w:b/>
-                <w:bCs/>
-                <w:sz w:val="30"/>
-                <w:szCs w:val="30"/>
-              </w:rPr>
-              <w:t>}</w:t>
+              <w:t>${name}</w:t>
             </w:r>
           </w:p>
         </w:tc>
@@ -252,7 +230,7 @@
             <w:pPr>
               <w:jc w:val="center"/>
               <w:rPr>
-                <w:rFonts w:ascii="Arial" w:hAnsi="Arial" w:cs="Arial"/>
+                <w:rFonts w:ascii="Arial" w:hAnsi="Arial" w:cs="Arial" w:hint="eastAsia"/>
                 <w:b/>
                 <w:bCs/>
                 <w:sz w:val="30"/>
@@ -279,7 +257,15 @@
           </w:tcPr>
           <w:p>
             <w:pPr>
-              <w:jc w:val="center"/>
+              <w:rPr>
+                <w:rFonts w:ascii="Arial" w:hAnsi="Arial" w:cs="Arial" w:hint="eastAsia"/>
+                <w:b/>
+                <w:bCs/>
+                <w:sz w:val="30"/>
+                <w:szCs w:val="30"/>
+              </w:rPr>
+            </w:pPr>
+            <w:r>
               <w:rPr>
                 <w:rFonts w:ascii="Arial" w:hAnsi="Arial" w:cs="Arial"/>
                 <w:b/>
@@ -287,36 +273,7 @@
                 <w:sz w:val="30"/>
                 <w:szCs w:val="30"/>
               </w:rPr>
-            </w:pPr>
-            <w:r>
-              <w:rPr>
-                <w:rFonts w:ascii="Arial" w:hAnsi="Arial" w:cs="Arial" w:hint="eastAsia"/>
-                <w:b/>
-                <w:bCs/>
-                <w:sz w:val="30"/>
-                <w:szCs w:val="30"/>
-              </w:rPr>
-              <w:t>${</w:t>
-            </w:r>
-            <w:r>
-              <w:rPr>
-                <w:rFonts w:ascii="Arial" w:hAnsi="Arial" w:cs="Arial"/>
-                <w:b/>
-                <w:bCs/>
-                <w:sz w:val="30"/>
-                <w:szCs w:val="30"/>
-              </w:rPr>
-              <w:t>phone</w:t>
-            </w:r>
-            <w:r>
-              <w:rPr>
-                <w:rFonts w:ascii="Arial" w:hAnsi="Arial" w:cs="Arial" w:hint="eastAsia"/>
-                <w:b/>
-                <w:bCs/>
-                <w:sz w:val="30"/>
-                <w:szCs w:val="30"/>
-              </w:rPr>
-              <w:t>}</w:t>
+              <w:t>${phone}</w:t>
             </w:r>
           </w:p>
         </w:tc>
@@ -334,7 +291,7 @@
             <w:pPr>
               <w:jc w:val="center"/>
               <w:rPr>
-                <w:rFonts w:ascii="Arial" w:hAnsi="Arial" w:cs="Arial"/>
+                <w:rFonts w:ascii="Arial" w:hAnsi="Arial" w:cs="Arial" w:hint="eastAsia"/>
                 <w:b/>
                 <w:bCs/>
                 <w:sz w:val="36"/>
@@ -363,21 +320,21 @@
             <w:pPr>
               <w:jc w:val="center"/>
               <w:rPr>
+                <w:rFonts w:ascii="Arial" w:hAnsi="Arial" w:cs="Arial" w:hint="eastAsia"/>
+                <w:b/>
+                <w:bCs/>
+                <w:sz w:val="30"/>
+                <w:szCs w:val="30"/>
+              </w:rPr>
+            </w:pPr>
+            <w:r>
+              <w:rPr>
                 <w:rFonts w:ascii="Arial" w:hAnsi="Arial" w:cs="Arial"/>
                 <w:b/>
                 <w:bCs/>
                 <w:sz w:val="30"/>
                 <w:szCs w:val="30"/>
               </w:rPr>
-            </w:pPr>
-            <w:r>
-              <w:rPr>
-                <w:rFonts w:ascii="Arial" w:hAnsi="Arial" w:cs="Arial" w:hint="eastAsia"/>
-                <w:b/>
-                <w:bCs/>
-                <w:sz w:val="30"/>
-                <w:szCs w:val="30"/>
-              </w:rPr>
               <w:t>${</w:t>
             </w:r>
             <w:proofErr w:type="spellStart"/>
@@ -394,7 +351,7 @@
             <w:proofErr w:type="spellEnd"/>
             <w:r>
               <w:rPr>
-                <w:rFonts w:ascii="Arial" w:hAnsi="Arial" w:cs="Arial" w:hint="eastAsia"/>
+                <w:rFonts w:ascii="Arial" w:hAnsi="Arial" w:cs="Arial"/>
                 <w:b/>
                 <w:bCs/>
                 <w:sz w:val="30"/>
@@ -418,7 +375,7 @@
             <w:pPr>
               <w:jc w:val="center"/>
               <w:rPr>
-                <w:rFonts w:ascii="Arial" w:hAnsi="Arial" w:cs="Arial"/>
+                <w:rFonts w:ascii="Arial" w:hAnsi="Arial" w:cs="Arial" w:hint="eastAsia"/>
                 <w:b/>
                 <w:bCs/>
                 <w:sz w:val="36"/>
@@ -447,20 +404,20 @@
             <w:pPr>
               <w:jc w:val="center"/>
               <w:rPr>
+                <w:rFonts w:ascii="Arial" w:hAnsi="Arial" w:cs="Arial" w:hint="eastAsia"/>
+                <w:b/>
+                <w:bCs/>
+                <w:sz w:val="36"/>
+                <w:szCs w:val="36"/>
+              </w:rPr>
+            </w:pPr>
+            <w:r>
+              <w:rPr>
                 <w:rFonts w:ascii="Arial" w:hAnsi="Arial" w:cs="Arial"/>
                 <w:b/>
                 <w:bCs/>
-                <w:sz w:val="30"/>
-                <w:szCs w:val="30"/>
-              </w:rPr>
-            </w:pPr>
-            <w:r>
-              <w:rPr>
-                <w:rFonts w:ascii="Arial" w:hAnsi="Arial" w:cs="Arial" w:hint="eastAsia"/>
-                <w:b/>
-                <w:bCs/>
-                <w:sz w:val="30"/>
-                <w:szCs w:val="30"/>
+                <w:sz w:val="36"/>
+                <w:szCs w:val="36"/>
               </w:rPr>
               <w:t>${</w:t>
             </w:r>
@@ -470,19 +427,19 @@
                 <w:rFonts w:ascii="Arial" w:hAnsi="Arial" w:cs="Arial"/>
                 <w:b/>
                 <w:bCs/>
-                <w:sz w:val="30"/>
-                <w:szCs w:val="30"/>
+                <w:sz w:val="36"/>
+                <w:szCs w:val="36"/>
               </w:rPr>
               <w:t>activitydate</w:t>
             </w:r>
             <w:proofErr w:type="spellEnd"/>
             <w:r>
               <w:rPr>
-                <w:rFonts w:ascii="Arial" w:hAnsi="Arial" w:cs="Arial" w:hint="eastAsia"/>
-                <w:b/>
-                <w:bCs/>
-                <w:sz w:val="30"/>
-                <w:szCs w:val="30"/>
+                <w:rFonts w:ascii="Arial" w:hAnsi="Arial" w:cs="Arial"/>
+                <w:b/>
+                <w:bCs/>
+                <w:sz w:val="36"/>
+                <w:szCs w:val="36"/>
               </w:rPr>
               <w:t>}</w:t>
             </w:r>
@@ -497,7 +454,7 @@
             <w:pPr>
               <w:jc w:val="center"/>
               <w:rPr>
-                <w:rFonts w:ascii="Arial" w:hAnsi="Arial" w:cs="Arial"/>
+                <w:rFonts w:ascii="Arial" w:hAnsi="Arial" w:cs="Arial" w:hint="eastAsia"/>
                 <w:b/>
                 <w:bCs/>
                 <w:sz w:val="36"/>
@@ -526,20 +483,20 @@
             <w:pPr>
               <w:jc w:val="center"/>
               <w:rPr>
+                <w:rFonts w:ascii="Arial" w:hAnsi="Arial" w:cs="Arial" w:hint="eastAsia"/>
+                <w:b/>
+                <w:bCs/>
+                <w:sz w:val="36"/>
+                <w:szCs w:val="36"/>
+              </w:rPr>
+            </w:pPr>
+            <w:r>
+              <w:rPr>
                 <w:rFonts w:ascii="Arial" w:hAnsi="Arial" w:cs="Arial"/>
                 <w:b/>
                 <w:bCs/>
-                <w:sz w:val="30"/>
-                <w:szCs w:val="30"/>
-              </w:rPr>
-            </w:pPr>
-            <w:r>
-              <w:rPr>
-                <w:rFonts w:ascii="Arial" w:hAnsi="Arial" w:cs="Arial" w:hint="eastAsia"/>
-                <w:b/>
-                <w:bCs/>
-                <w:sz w:val="30"/>
-                <w:szCs w:val="30"/>
+                <w:sz w:val="36"/>
+                <w:szCs w:val="36"/>
               </w:rPr>
               <w:t>${</w:t>
             </w:r>
@@ -549,19 +506,19 @@
                 <w:rFonts w:ascii="Arial" w:hAnsi="Arial" w:cs="Arial"/>
                 <w:b/>
                 <w:bCs/>
-                <w:sz w:val="30"/>
-                <w:szCs w:val="30"/>
+                <w:sz w:val="36"/>
+                <w:szCs w:val="36"/>
               </w:rPr>
               <w:t>usetime</w:t>
             </w:r>
             <w:proofErr w:type="spellEnd"/>
             <w:r>
               <w:rPr>
-                <w:rFonts w:ascii="Arial" w:hAnsi="Arial" w:cs="Arial" w:hint="eastAsia"/>
-                <w:b/>
-                <w:bCs/>
-                <w:sz w:val="30"/>
-                <w:szCs w:val="30"/>
+                <w:rFonts w:ascii="Arial" w:hAnsi="Arial" w:cs="Arial"/>
+                <w:b/>
+                <w:bCs/>
+                <w:sz w:val="36"/>
+                <w:szCs w:val="36"/>
               </w:rPr>
               <w:t>}</w:t>
             </w:r>
@@ -581,7 +538,7 @@
             <w:pPr>
               <w:jc w:val="center"/>
               <w:rPr>
-                <w:rFonts w:ascii="Arial" w:hAnsi="Arial" w:cs="Arial"/>
+                <w:rFonts w:ascii="Arial" w:hAnsi="Arial" w:cs="Arial" w:hint="eastAsia"/>
                 <w:b/>
                 <w:bCs/>
                 <w:sz w:val="30"/>
@@ -610,42 +567,22 @@
             <w:pPr>
               <w:jc w:val="center"/>
               <w:rPr>
+                <w:rFonts w:ascii="Arial" w:hAnsi="Arial" w:cs="Arial" w:hint="eastAsia"/>
+                <w:b/>
+                <w:bCs/>
+                <w:sz w:val="36"/>
+                <w:szCs w:val="36"/>
+              </w:rPr>
+            </w:pPr>
+            <w:r>
+              <w:rPr>
                 <w:rFonts w:ascii="Arial" w:hAnsi="Arial" w:cs="Arial"/>
                 <w:b/>
                 <w:bCs/>
                 <w:sz w:val="36"/>
                 <w:szCs w:val="36"/>
               </w:rPr>
-            </w:pPr>
-            <w:r>
-              <w:rPr>
-                <w:rFonts w:ascii="Arial" w:hAnsi="Arial" w:cs="Arial" w:hint="eastAsia"/>
-                <w:b/>
-                <w:bCs/>
-                <w:sz w:val="36"/>
-                <w:szCs w:val="36"/>
-              </w:rPr>
-              <w:t>${</w:t>
-            </w:r>
-            <w:r>
-              <w:rPr>
-                <w:rFonts w:ascii="Arial" w:hAnsi="Arial" w:cs="Arial"/>
-                <w:b/>
-                <w:bCs/>
-                <w:sz w:val="36"/>
-                <w:szCs w:val="36"/>
-              </w:rPr>
-              <w:t>location</w:t>
-            </w:r>
-            <w:r>
-              <w:rPr>
-                <w:rFonts w:ascii="Arial" w:hAnsi="Arial" w:cs="Arial" w:hint="eastAsia"/>
-                <w:b/>
-                <w:bCs/>
-                <w:sz w:val="36"/>
-                <w:szCs w:val="36"/>
-              </w:rPr>
-              <w:t>}</w:t>
+              <w:t>${location}</w:t>
             </w:r>
           </w:p>
         </w:tc>
@@ -659,7 +596,7 @@
             <w:pPr>
               <w:jc w:val="center"/>
               <w:rPr>
-                <w:rFonts w:ascii="Arial" w:hAnsi="Arial" w:cs="Arial"/>
+                <w:rFonts w:ascii="Arial" w:hAnsi="Arial" w:cs="Arial" w:hint="eastAsia"/>
                 <w:b/>
                 <w:bCs/>
                 <w:sz w:val="30"/>
@@ -687,42 +624,22 @@
             <w:pPr>
               <w:jc w:val="center"/>
               <w:rPr>
+                <w:rFonts w:ascii="Arial" w:hAnsi="Arial" w:cs="Arial" w:hint="eastAsia"/>
+                <w:b/>
+                <w:bCs/>
+                <w:sz w:val="36"/>
+                <w:szCs w:val="36"/>
+              </w:rPr>
+            </w:pPr>
+            <w:r>
+              <w:rPr>
                 <w:rFonts w:ascii="Arial" w:hAnsi="Arial" w:cs="Arial"/>
                 <w:b/>
                 <w:bCs/>
                 <w:sz w:val="36"/>
                 <w:szCs w:val="36"/>
               </w:rPr>
-            </w:pPr>
-            <w:r>
-              <w:rPr>
-                <w:rFonts w:ascii="Arial" w:hAnsi="Arial" w:cs="Arial" w:hint="eastAsia"/>
-                <w:b/>
-                <w:bCs/>
-                <w:sz w:val="36"/>
-                <w:szCs w:val="36"/>
-              </w:rPr>
-              <w:t>${</w:t>
-            </w:r>
-            <w:r>
-              <w:rPr>
-                <w:rFonts w:ascii="Arial" w:hAnsi="Arial" w:cs="Arial"/>
-                <w:b/>
-                <w:bCs/>
-                <w:sz w:val="36"/>
-                <w:szCs w:val="36"/>
-              </w:rPr>
-              <w:t>commercial</w:t>
-            </w:r>
-            <w:r>
-              <w:rPr>
-                <w:rFonts w:ascii="Arial" w:hAnsi="Arial" w:cs="Arial" w:hint="eastAsia"/>
-                <w:b/>
-                <w:bCs/>
-                <w:sz w:val="36"/>
-                <w:szCs w:val="36"/>
-              </w:rPr>
-              <w:t>}</w:t>
+              <w:t>${commercial}</w:t>
             </w:r>
           </w:p>
         </w:tc>
@@ -740,7 +657,7 @@
             <w:pPr>
               <w:jc w:val="center"/>
               <w:rPr>
-                <w:rFonts w:ascii="Arial" w:hAnsi="Arial" w:cs="Arial"/>
+                <w:rFonts w:ascii="Arial" w:hAnsi="Arial" w:cs="Arial" w:hint="eastAsia"/>
                 <w:b/>
                 <w:bCs/>
                 <w:sz w:val="30"/>
@@ -789,43 +706,25 @@
             <w:pPr>
               <w:jc w:val="center"/>
               <w:rPr>
+                <w:rFonts w:ascii="Arial" w:hAnsi="Arial" w:cs="Arial" w:hint="eastAsia"/>
+                <w:b/>
+                <w:bCs/>
+                <w:sz w:val="36"/>
+                <w:szCs w:val="36"/>
+              </w:rPr>
+            </w:pPr>
+            <w:r>
+              <w:rPr>
                 <w:rFonts w:ascii="Arial" w:hAnsi="Arial" w:cs="Arial"/>
                 <w:b/>
                 <w:bCs/>
                 <w:sz w:val="36"/>
                 <w:szCs w:val="36"/>
               </w:rPr>
-            </w:pPr>
-            <w:r>
-              <w:rPr>
-                <w:rFonts w:ascii="Arial" w:hAnsi="Arial" w:cs="Arial" w:hint="eastAsia"/>
-                <w:b/>
-                <w:bCs/>
-                <w:sz w:val="36"/>
-                <w:szCs w:val="36"/>
-              </w:rPr>
-              <w:t>${</w:t>
-            </w:r>
-            <w:r>
-              <w:rPr>
-                <w:rFonts w:ascii="Arial" w:hAnsi="Arial" w:cs="Arial"/>
-                <w:b/>
-                <w:bCs/>
-                <w:sz w:val="36"/>
-                <w:szCs w:val="36"/>
-              </w:rPr>
-              <w:t>remark</w:t>
-            </w:r>
-            <w:r>
-              <w:rPr>
-                <w:rFonts w:ascii="Arial" w:hAnsi="Arial" w:cs="Arial" w:hint="eastAsia"/>
-                <w:b/>
-                <w:bCs/>
-                <w:sz w:val="36"/>
-                <w:szCs w:val="36"/>
-              </w:rPr>
-              <w:t>}</w:t>
-            </w:r>
+              <w:t>${remark}</w:t>
+            </w:r>
+            <w:bookmarkStart w:id="0" w:name="_GoBack"/>
+            <w:bookmarkEnd w:id="0"/>
           </w:p>
         </w:tc>
       </w:tr>
@@ -843,43 +742,43 @@
             <w:pPr>
               <w:jc w:val="center"/>
               <w:rPr>
-                <w:rFonts w:ascii="Arial" w:hAnsi="Arial" w:cs="Arial"/>
-                <w:b/>
-                <w:bCs/>
-                <w:sz w:val="36"/>
-                <w:szCs w:val="36"/>
-              </w:rPr>
-            </w:pPr>
-          </w:p>
-          <w:p>
-            <w:pPr>
-              <w:jc w:val="center"/>
-              <w:rPr>
-                <w:rFonts w:ascii="Arial" w:hAnsi="Arial" w:cs="Arial"/>
-                <w:b/>
-                <w:bCs/>
-                <w:sz w:val="36"/>
-                <w:szCs w:val="36"/>
-              </w:rPr>
-            </w:pPr>
-          </w:p>
-          <w:p>
-            <w:pPr>
-              <w:jc w:val="center"/>
-              <w:rPr>
-                <w:rFonts w:ascii="Arial" w:hAnsi="Arial" w:cs="Arial"/>
-                <w:b/>
-                <w:bCs/>
-                <w:sz w:val="36"/>
-                <w:szCs w:val="36"/>
-              </w:rPr>
-            </w:pPr>
-          </w:p>
-          <w:p>
-            <w:pPr>
-              <w:jc w:val="center"/>
-              <w:rPr>
-                <w:rFonts w:ascii="Arial" w:hAnsi="Arial" w:cs="Arial"/>
+                <w:rFonts w:ascii="Arial" w:hAnsi="Arial" w:cs="Arial" w:hint="eastAsia"/>
+                <w:b/>
+                <w:bCs/>
+                <w:sz w:val="36"/>
+                <w:szCs w:val="36"/>
+              </w:rPr>
+            </w:pPr>
+          </w:p>
+          <w:p>
+            <w:pPr>
+              <w:jc w:val="center"/>
+              <w:rPr>
+                <w:rFonts w:ascii="Arial" w:hAnsi="Arial" w:cs="Arial" w:hint="eastAsia"/>
+                <w:b/>
+                <w:bCs/>
+                <w:sz w:val="36"/>
+                <w:szCs w:val="36"/>
+              </w:rPr>
+            </w:pPr>
+          </w:p>
+          <w:p>
+            <w:pPr>
+              <w:jc w:val="center"/>
+              <w:rPr>
+                <w:rFonts w:ascii="Arial" w:hAnsi="Arial" w:cs="Arial" w:hint="eastAsia"/>
+                <w:b/>
+                <w:bCs/>
+                <w:sz w:val="36"/>
+                <w:szCs w:val="36"/>
+              </w:rPr>
+            </w:pPr>
+          </w:p>
+          <w:p>
+            <w:pPr>
+              <w:jc w:val="center"/>
+              <w:rPr>
+                <w:rFonts w:ascii="Arial" w:hAnsi="Arial" w:cs="Arial" w:hint="eastAsia"/>
                 <w:b/>
                 <w:bCs/>
                 <w:sz w:val="36"/>
@@ -891,39 +790,29 @@
             <w:pPr>
               <w:jc w:val="right"/>
               <w:rPr>
-                <w:rFonts w:ascii="Arial" w:hAnsi="Arial" w:cs="Arial"/>
-                <w:b/>
-                <w:bCs/>
-                <w:sz w:val="30"/>
-                <w:szCs w:val="30"/>
-              </w:rPr>
-            </w:pPr>
-            <w:r>
-              <w:rPr>
-                <w:rFonts w:ascii="Arial" w:hAnsi="Arial" w:cs="Arial" w:hint="eastAsia"/>
-                <w:b/>
-                <w:bCs/>
-                <w:sz w:val="30"/>
-                <w:szCs w:val="30"/>
-              </w:rPr>
-              <w:t>校团委</w:t>
-            </w:r>
-            <w:r>
-              <w:rPr>
-                <w:rFonts w:ascii="Arial" w:hAnsi="Arial" w:cs="Arial" w:hint="eastAsia"/>
-                <w:b/>
-                <w:bCs/>
-                <w:sz w:val="30"/>
-                <w:szCs w:val="30"/>
-              </w:rPr>
-              <w:t>意见（盖章）</w:t>
+                <w:rFonts w:ascii="Arial" w:hAnsi="Arial" w:cs="Arial" w:hint="eastAsia"/>
+                <w:b/>
+                <w:bCs/>
+                <w:sz w:val="30"/>
+                <w:szCs w:val="30"/>
+              </w:rPr>
+            </w:pPr>
+            <w:r>
+              <w:rPr>
+                <w:rFonts w:ascii="Arial" w:hAnsi="Arial" w:cs="Arial" w:hint="eastAsia"/>
+                <w:b/>
+                <w:bCs/>
+                <w:sz w:val="30"/>
+                <w:szCs w:val="30"/>
+              </w:rPr>
+              <w:t>校团委意见（盖章）</w:t>
             </w:r>
           </w:p>
           <w:p>
             <w:pPr>
               <w:jc w:val="right"/>
               <w:rPr>
-                <w:rFonts w:ascii="Arial" w:hAnsi="Arial" w:cs="Arial"/>
+                <w:rFonts w:ascii="Arial" w:hAnsi="Arial" w:cs="Arial" w:hint="eastAsia"/>
                 <w:b/>
                 <w:bCs/>
                 <w:sz w:val="30"/>
@@ -992,43 +881,43 @@
             <w:pPr>
               <w:jc w:val="center"/>
               <w:rPr>
-                <w:rFonts w:ascii="Arial" w:hAnsi="Arial" w:cs="Arial"/>
-                <w:b/>
-                <w:bCs/>
-                <w:sz w:val="36"/>
-                <w:szCs w:val="36"/>
-              </w:rPr>
-            </w:pPr>
-          </w:p>
-          <w:p>
-            <w:pPr>
-              <w:jc w:val="center"/>
-              <w:rPr>
-                <w:rFonts w:ascii="Arial" w:hAnsi="Arial" w:cs="Arial"/>
-                <w:b/>
-                <w:bCs/>
-                <w:sz w:val="36"/>
-                <w:szCs w:val="36"/>
-              </w:rPr>
-            </w:pPr>
-          </w:p>
-          <w:p>
-            <w:pPr>
-              <w:jc w:val="center"/>
-              <w:rPr>
-                <w:rFonts w:ascii="Arial" w:hAnsi="Arial" w:cs="Arial"/>
-                <w:b/>
-                <w:bCs/>
-                <w:sz w:val="36"/>
-                <w:szCs w:val="36"/>
-              </w:rPr>
-            </w:pPr>
-          </w:p>
-          <w:p>
-            <w:pPr>
-              <w:jc w:val="center"/>
-              <w:rPr>
-                <w:rFonts w:ascii="Arial" w:hAnsi="Arial" w:cs="Arial"/>
+                <w:rFonts w:ascii="Arial" w:hAnsi="Arial" w:cs="Arial" w:hint="eastAsia"/>
+                <w:b/>
+                <w:bCs/>
+                <w:sz w:val="36"/>
+                <w:szCs w:val="36"/>
+              </w:rPr>
+            </w:pPr>
+          </w:p>
+          <w:p>
+            <w:pPr>
+              <w:jc w:val="center"/>
+              <w:rPr>
+                <w:rFonts w:ascii="Arial" w:hAnsi="Arial" w:cs="Arial" w:hint="eastAsia"/>
+                <w:b/>
+                <w:bCs/>
+                <w:sz w:val="36"/>
+                <w:szCs w:val="36"/>
+              </w:rPr>
+            </w:pPr>
+          </w:p>
+          <w:p>
+            <w:pPr>
+              <w:jc w:val="center"/>
+              <w:rPr>
+                <w:rFonts w:ascii="Arial" w:hAnsi="Arial" w:cs="Arial" w:hint="eastAsia"/>
+                <w:b/>
+                <w:bCs/>
+                <w:sz w:val="36"/>
+                <w:szCs w:val="36"/>
+              </w:rPr>
+            </w:pPr>
+          </w:p>
+          <w:p>
+            <w:pPr>
+              <w:jc w:val="center"/>
+              <w:rPr>
+                <w:rFonts w:ascii="Arial" w:hAnsi="Arial" w:cs="Arial" w:hint="eastAsia"/>
                 <w:b/>
                 <w:bCs/>
                 <w:sz w:val="36"/>
@@ -1040,39 +929,29 @@
             <w:pPr>
               <w:jc w:val="right"/>
               <w:rPr>
-                <w:rFonts w:ascii="Arial" w:hAnsi="Arial" w:cs="Arial"/>
-                <w:b/>
-                <w:bCs/>
-                <w:sz w:val="30"/>
-                <w:szCs w:val="30"/>
-              </w:rPr>
-            </w:pPr>
-            <w:r>
-              <w:rPr>
-                <w:rFonts w:ascii="Arial" w:hAnsi="Arial" w:cs="Arial" w:hint="eastAsia"/>
-                <w:b/>
-                <w:bCs/>
-                <w:sz w:val="30"/>
-                <w:szCs w:val="30"/>
-              </w:rPr>
-              <w:t>场地审批单位意见</w:t>
-            </w:r>
-            <w:r>
-              <w:rPr>
-                <w:rFonts w:ascii="Arial" w:hAnsi="Arial" w:cs="Arial" w:hint="eastAsia"/>
-                <w:b/>
-                <w:bCs/>
-                <w:sz w:val="30"/>
-                <w:szCs w:val="30"/>
-              </w:rPr>
-              <w:t>（盖章）</w:t>
+                <w:rFonts w:ascii="Arial" w:hAnsi="Arial" w:cs="Arial" w:hint="eastAsia"/>
+                <w:b/>
+                <w:bCs/>
+                <w:sz w:val="30"/>
+                <w:szCs w:val="30"/>
+              </w:rPr>
+            </w:pPr>
+            <w:r>
+              <w:rPr>
+                <w:rFonts w:ascii="Arial" w:hAnsi="Arial" w:cs="Arial" w:hint="eastAsia"/>
+                <w:b/>
+                <w:bCs/>
+                <w:sz w:val="30"/>
+                <w:szCs w:val="30"/>
+              </w:rPr>
+              <w:t>场地审批单位意见（盖章）</w:t>
             </w:r>
           </w:p>
           <w:p>
             <w:pPr>
               <w:jc w:val="right"/>
               <w:rPr>
-                <w:rFonts w:ascii="Arial" w:hAnsi="Arial" w:cs="Arial"/>
+                <w:rFonts w:ascii="Arial" w:hAnsi="Arial" w:cs="Arial" w:hint="eastAsia"/>
                 <w:b/>
                 <w:bCs/>
                 <w:sz w:val="30"/>
@@ -1171,6 +1050,10 @@
     </w:p>
     <w:p>
       <w:pPr>
+        <w:numPr>
+          <w:ilvl w:val="0"/>
+          <w:numId w:val="1"/>
+        </w:numPr>
         <w:tabs>
           <w:tab w:val="left" w:pos="1551"/>
         </w:tabs>
@@ -1178,7 +1061,7 @@
         <w:ind w:leftChars="-200" w:left="-420" w:firstLineChars="100" w:firstLine="240"/>
         <w:jc w:val="left"/>
         <w:rPr>
-          <w:rFonts w:ascii="宋体" w:hAnsi="宋体" w:cs="宋体"/>
+          <w:rFonts w:ascii="宋体" w:hAnsi="宋体" w:cs="宋体" w:hint="eastAsia"/>
           <w:sz w:val="24"/>
           <w:szCs w:val="24"/>
         </w:rPr>
@@ -1189,23 +1072,34 @@
           <w:sz w:val="24"/>
           <w:szCs w:val="24"/>
         </w:rPr>
-        <w:t>1.</w:t>
-      </w:r>
-      <w:r>
-        <w:rPr>
-          <w:rFonts w:ascii="宋体" w:hAnsi="宋体" w:cs="宋体"/>
-          <w:sz w:val="24"/>
-          <w:szCs w:val="24"/>
-        </w:rPr>
-        <w:t xml:space="preserve"> </w:t>
-      </w:r>
-      <w:r>
-        <w:rPr>
-          <w:rFonts w:ascii="宋体" w:hAnsi="宋体" w:cs="宋体" w:hint="eastAsia"/>
-          <w:sz w:val="24"/>
-          <w:szCs w:val="24"/>
-        </w:rPr>
-        <w:t>使用单位请注明组织单位全称；</w:t>
+        <w:t>请至少提前三个工作日提交申请；</w:t>
+      </w:r>
+    </w:p>
+    <w:p>
+      <w:pPr>
+        <w:numPr>
+          <w:ilvl w:val="0"/>
+          <w:numId w:val="1"/>
+        </w:numPr>
+        <w:tabs>
+          <w:tab w:val="left" w:pos="1551"/>
+        </w:tabs>
+        <w:spacing w:line="360" w:lineRule="auto"/>
+        <w:ind w:leftChars="-200" w:left="-420" w:firstLineChars="100" w:firstLine="240"/>
+        <w:jc w:val="left"/>
+        <w:rPr>
+          <w:rFonts w:ascii="宋体" w:hAnsi="宋体" w:cs="宋体" w:hint="eastAsia"/>
+          <w:sz w:val="24"/>
+          <w:szCs w:val="24"/>
+        </w:rPr>
+      </w:pPr>
+      <w:r>
+        <w:rPr>
+          <w:rFonts w:ascii="宋体" w:hAnsi="宋体" w:cs="宋体" w:hint="eastAsia"/>
+          <w:sz w:val="24"/>
+          <w:szCs w:val="24"/>
+        </w:rPr>
+        <w:t>使用单位填写协会全称；</w:t>
       </w:r>
     </w:p>
     <w:p>
@@ -1217,7 +1111,7 @@
         <w:ind w:leftChars="-200" w:left="-420" w:firstLineChars="100" w:firstLine="240"/>
         <w:jc w:val="left"/>
         <w:rPr>
-          <w:rFonts w:ascii="宋体" w:hAnsi="宋体" w:cs="宋体"/>
+          <w:rFonts w:ascii="宋体" w:hAnsi="宋体" w:cs="宋体" w:hint="eastAsia"/>
           <w:sz w:val="24"/>
           <w:szCs w:val="24"/>
         </w:rPr>
@@ -1228,7 +1122,15 @@
           <w:sz w:val="24"/>
           <w:szCs w:val="24"/>
         </w:rPr>
-        <w:t>2.</w:t>
+        <w:t>3</w:t>
+      </w:r>
+      <w:r>
+        <w:rPr>
+          <w:rFonts w:ascii="宋体" w:hAnsi="宋体" w:cs="宋体" w:hint="eastAsia"/>
+          <w:sz w:val="24"/>
+          <w:szCs w:val="24"/>
+        </w:rPr>
+        <w:t>.</w:t>
       </w:r>
       <w:r>
         <w:rPr>
@@ -1267,7 +1169,15 @@
           <w:sz w:val="24"/>
           <w:szCs w:val="24"/>
         </w:rPr>
-        <w:t>3.</w:t>
+        <w:t>4</w:t>
+      </w:r>
+      <w:r>
+        <w:rPr>
+          <w:rFonts w:ascii="宋体" w:hAnsi="宋体" w:cs="宋体" w:hint="eastAsia"/>
+          <w:sz w:val="24"/>
+          <w:szCs w:val="24"/>
+        </w:rPr>
+        <w:t>.</w:t>
       </w:r>
       <w:r>
         <w:rPr>
@@ -1324,7 +1234,23 @@
           <w:sz w:val="24"/>
           <w:szCs w:val="24"/>
         </w:rPr>
-        <w:t xml:space="preserve">4. </w:t>
+        <w:t>5</w:t>
+      </w:r>
+      <w:r>
+        <w:rPr>
+          <w:rFonts w:ascii="宋体" w:hAnsi="宋体" w:cs="宋体" w:hint="eastAsia"/>
+          <w:sz w:val="24"/>
+          <w:szCs w:val="24"/>
+        </w:rPr>
+        <w:t xml:space="preserve">. </w:t>
+      </w:r>
+      <w:r>
+        <w:rPr>
+          <w:rFonts w:ascii="宋体" w:hAnsi="宋体" w:cs="宋体" w:hint="eastAsia"/>
+          <w:sz w:val="24"/>
+          <w:szCs w:val="24"/>
+        </w:rPr>
+        <w:t>沁苑、紫</w:t>
       </w:r>
       <w:proofErr w:type="gramStart"/>
       <w:r>
@@ -1333,7 +1259,7 @@
           <w:sz w:val="24"/>
           <w:szCs w:val="24"/>
         </w:rPr>
-        <w:t>韵苑五栋</w:t>
+        <w:t>菘</w:t>
       </w:r>
       <w:proofErr w:type="gramEnd"/>
       <w:r>
@@ -1342,7 +1268,31 @@
           <w:sz w:val="24"/>
           <w:szCs w:val="24"/>
         </w:rPr>
-        <w:t>凭表格到宿舍管理中心盖章；</w:t>
+        <w:t>路口等空地凭表格到主校区保卫科（靠近大活</w:t>
+      </w:r>
+      <w:r>
+        <w:rPr>
+          <w:rFonts w:ascii="宋体" w:hAnsi="宋体" w:cs="宋体" w:hint="eastAsia"/>
+          <w:sz w:val="24"/>
+          <w:szCs w:val="24"/>
+        </w:rPr>
+        <w:t>A</w:t>
+      </w:r>
+      <w:r>
+        <w:rPr>
+          <w:rFonts w:ascii="宋体" w:hAnsi="宋体" w:cs="宋体" w:hint="eastAsia"/>
+          <w:sz w:val="24"/>
+          <w:szCs w:val="24"/>
+        </w:rPr>
+        <w:t>栋）盖</w:t>
+      </w:r>
+      <w:r>
+        <w:rPr>
+          <w:rFonts w:ascii="宋体" w:hAnsi="宋体" w:cs="宋体" w:hint="eastAsia"/>
+          <w:sz w:val="24"/>
+          <w:szCs w:val="24"/>
+        </w:rPr>
+        <w:t>章；</w:t>
       </w:r>
     </w:p>
     <w:p>
@@ -1354,7 +1304,7 @@
         <w:ind w:leftChars="-200" w:left="-420" w:firstLineChars="200" w:firstLine="480"/>
         <w:jc w:val="left"/>
         <w:rPr>
-          <w:rFonts w:ascii="宋体" w:hAnsi="宋体" w:cs="宋体"/>
+          <w:rFonts w:ascii="宋体" w:hAnsi="宋体" w:cs="宋体" w:hint="eastAsia"/>
           <w:sz w:val="24"/>
           <w:szCs w:val="24"/>
         </w:rPr>
@@ -1365,7 +1315,15 @@
           <w:sz w:val="24"/>
           <w:szCs w:val="24"/>
         </w:rPr>
-        <w:t>沁苑、紫</w:t>
+        <w:t xml:space="preserve"> </w:t>
+      </w:r>
+      <w:r>
+        <w:rPr>
+          <w:rFonts w:ascii="宋体" w:hAnsi="宋体" w:cs="宋体" w:hint="eastAsia"/>
+          <w:sz w:val="24"/>
+          <w:szCs w:val="24"/>
+        </w:rPr>
+        <w:t>篮球场凭表格</w:t>
       </w:r>
       <w:proofErr w:type="gramStart"/>
       <w:r>
@@ -1374,7 +1332,7 @@
           <w:sz w:val="24"/>
           <w:szCs w:val="24"/>
         </w:rPr>
-        <w:t>菘</w:t>
+        <w:t>到光谷体育馆</w:t>
       </w:r>
       <w:proofErr w:type="gramEnd"/>
       <w:r>
@@ -1383,23 +1341,7 @@
           <w:sz w:val="24"/>
           <w:szCs w:val="24"/>
         </w:rPr>
-        <w:t>路口等空地凭表格到主校区保卫科（靠近大</w:t>
-      </w:r>
-      <w:r>
-        <w:rPr>
-          <w:rFonts w:ascii="宋体" w:hAnsi="宋体" w:cs="宋体" w:hint="eastAsia"/>
-          <w:sz w:val="24"/>
-          <w:szCs w:val="24"/>
-        </w:rPr>
-        <w:t>活</w:t>
-      </w:r>
-      <w:r>
-        <w:rPr>
-          <w:rFonts w:ascii="宋体" w:hAnsi="宋体" w:cs="宋体" w:hint="eastAsia"/>
-          <w:sz w:val="24"/>
-          <w:szCs w:val="24"/>
-        </w:rPr>
-        <w:t>A栋）盖章；</w:t>
+        <w:t>盖章；</w:t>
       </w:r>
     </w:p>
     <w:p>
@@ -1411,7 +1353,7 @@
         <w:ind w:leftChars="-200" w:left="-420" w:firstLineChars="200" w:firstLine="480"/>
         <w:jc w:val="left"/>
         <w:rPr>
-          <w:rFonts w:ascii="宋体" w:hAnsi="宋体" w:cs="宋体"/>
+          <w:rFonts w:ascii="宋体" w:hAnsi="宋体" w:cs="宋体" w:hint="eastAsia"/>
           <w:sz w:val="24"/>
           <w:szCs w:val="24"/>
         </w:rPr>
@@ -1422,7 +1364,8 @@
           <w:sz w:val="24"/>
           <w:szCs w:val="24"/>
         </w:rPr>
-        <w:t>篮球场凭表格</w:t>
+        <w:lastRenderedPageBreak/>
+        <w:t xml:space="preserve"> </w:t>
       </w:r>
       <w:proofErr w:type="gramStart"/>
       <w:r>
@@ -1431,40 +1374,6 @@
           <w:sz w:val="24"/>
           <w:szCs w:val="24"/>
         </w:rPr>
-        <w:t>到光谷体育馆</w:t>
-      </w:r>
-      <w:proofErr w:type="gramEnd"/>
-      <w:r>
-        <w:rPr>
-          <w:rFonts w:ascii="宋体" w:hAnsi="宋体" w:cs="宋体" w:hint="eastAsia"/>
-          <w:sz w:val="24"/>
-          <w:szCs w:val="24"/>
-        </w:rPr>
-        <w:t>盖章；</w:t>
-      </w:r>
-    </w:p>
-    <w:p>
-      <w:pPr>
-        <w:tabs>
-          <w:tab w:val="left" w:pos="1551"/>
-        </w:tabs>
-        <w:spacing w:line="360" w:lineRule="auto"/>
-        <w:ind w:leftChars="-200" w:left="-420" w:firstLineChars="200" w:firstLine="480"/>
-        <w:jc w:val="left"/>
-        <w:rPr>
-          <w:rFonts w:ascii="宋体" w:hAnsi="宋体" w:cs="宋体"/>
-          <w:sz w:val="24"/>
-          <w:szCs w:val="24"/>
-        </w:rPr>
-      </w:pPr>
-      <w:proofErr w:type="gramStart"/>
-      <w:r>
-        <w:rPr>
-          <w:rFonts w:ascii="宋体" w:hAnsi="宋体" w:cs="宋体" w:hint="eastAsia"/>
-          <w:sz w:val="24"/>
-          <w:szCs w:val="24"/>
-        </w:rPr>
-        <w:lastRenderedPageBreak/>
         <w:t>韵苑食堂</w:t>
       </w:r>
       <w:proofErr w:type="gramEnd"/>
@@ -1488,291 +1397,21 @@
 </file>
 
 <file path=word/numbering.xml><?xml version="1.0" encoding="utf-8"?>
-<w:numbering xmlns:wpc="http://schemas.microsoft.com/office/word/2010/wordprocessingCanvas" xmlns:cx="http://schemas.microsoft.com/office/drawing/2014/chartex" xmlns:cx1="http://schemas.microsoft.com/office/drawing/2015/9/8/chartex" xmlns:mc="http://schemas.openxmlformats.org/markup-compatibility/2006" xmlns:o="urn:schemas-microsoft-com:office:office" xmlns:r="http://schemas.openxmlformats.org/officeDocument/2006/relationships" xmlns:m="http://schemas.openxmlformats.org/officeDocument/2006/math" xmlns:v="urn:schemas-microsoft-com:vml" xmlns:wp14="http://schemas.microsoft.com/office/word/2010/wordprocessingDrawing" xmlns:wp="http://schemas.openxmlformats.org/drawingml/2006/wordprocessingDrawing" xmlns:w10="urn:schemas-microsoft-com:office:word" xmlns:w="http://schemas.openxmlformats.org/wordprocessingml/2006/main" xmlns:w14="http://schemas.microsoft.com/office/word/2010/wordml" xmlns:w15="http://schemas.microsoft.com/office/word/2012/wordml" xmlns:w16se="http://schemas.microsoft.com/office/word/2015/wordml/symex" xmlns:wpg="http://schemas.microsoft.com/office/word/2010/wordprocessingGroup" xmlns:wpi="http://schemas.microsoft.com/office/word/2010/wordprocessingInk" xmlns:wne="http://schemas.microsoft.com/office/word/2006/wordml" xmlns:wps="http://schemas.microsoft.com/office/word/2010/wordprocessingShape" mc:Ignorable="w14 w15 w16se wp14">
+<w:numbering xmlns:wpc="http://schemas.microsoft.com/office/word/2010/wordprocessingCanvas" xmlns:cx="http://schemas.microsoft.com/office/drawing/2014/chartex" xmlns:cx1="http://schemas.microsoft.com/office/drawing/2015/9/8/chartex" xmlns:cx2="http://schemas.microsoft.com/office/drawing/2015/10/21/chartex" xmlns:mc="http://schemas.openxmlformats.org/markup-compatibility/2006" xmlns:o="urn:schemas-microsoft-com:office:office" xmlns:r="http://schemas.openxmlformats.org/officeDocument/2006/relationships" xmlns:m="http://schemas.openxmlformats.org/officeDocument/2006/math" xmlns:v="urn:schemas-microsoft-com:vml" xmlns:wp14="http://schemas.microsoft.com/office/word/2010/wordprocessingDrawing" xmlns:wp="http://schemas.openxmlformats.org/drawingml/2006/wordprocessingDrawing" xmlns:w10="urn:schemas-microsoft-com:office:word" xmlns:w="http://schemas.openxmlformats.org/wordprocessingml/2006/main" xmlns:w14="http://schemas.microsoft.com/office/word/2010/wordml" xmlns:w15="http://schemas.microsoft.com/office/word/2012/wordml" xmlns:w16se="http://schemas.microsoft.com/office/word/2015/wordml/symex" xmlns:wpg="http://schemas.microsoft.com/office/word/2010/wordprocessingGroup" xmlns:wpi="http://schemas.microsoft.com/office/word/2010/wordprocessingInk" xmlns:wne="http://schemas.microsoft.com/office/word/2006/wordml" xmlns:wps="http://schemas.microsoft.com/office/word/2010/wordprocessingShape" mc:Ignorable="w14 w15 w16se wp14">
   <w:abstractNum w:abstractNumId="0" w15:restartNumberingAfterBreak="0">
-    <w:nsid w:val="3BBE39FB"/>
-    <w:multiLevelType w:val="hybridMultilevel"/>
-    <w:tmpl w:val="10E8E13E"/>
-    <w:lvl w:ilvl="0" w:tplc="0409000F">
+    <w:nsid w:val="572B7A98"/>
+    <w:multiLevelType w:val="singleLevel"/>
+    <w:tmpl w:val="572B7A98"/>
+    <w:lvl w:ilvl="0">
       <w:start w:val="1"/>
       <w:numFmt w:val="decimal"/>
+      <w:suff w:val="space"/>
       <w:lvlText w:val="%1."/>
-      <w:lvlJc w:val="left"/>
-      <w:pPr>
-        <w:ind w:left="420" w:hanging="420"/>
-      </w:pPr>
-    </w:lvl>
-    <w:lvl w:ilvl="1" w:tplc="04090019" w:tentative="1">
-      <w:start w:val="1"/>
-      <w:numFmt w:val="lowerLetter"/>
-      <w:lvlText w:val="%2)"/>
-      <w:lvlJc w:val="left"/>
-      <w:pPr>
-        <w:ind w:left="840" w:hanging="420"/>
-      </w:pPr>
-    </w:lvl>
-    <w:lvl w:ilvl="2" w:tplc="0409001B" w:tentative="1">
-      <w:start w:val="1"/>
-      <w:numFmt w:val="lowerRoman"/>
-      <w:lvlText w:val="%3."/>
-      <w:lvlJc w:val="right"/>
-      <w:pPr>
-        <w:ind w:left="1260" w:hanging="420"/>
-      </w:pPr>
-    </w:lvl>
-    <w:lvl w:ilvl="3" w:tplc="0409000F" w:tentative="1">
-      <w:start w:val="1"/>
-      <w:numFmt w:val="decimal"/>
-      <w:lvlText w:val="%4."/>
-      <w:lvlJc w:val="left"/>
-      <w:pPr>
-        <w:ind w:left="1680" w:hanging="420"/>
-      </w:pPr>
-    </w:lvl>
-    <w:lvl w:ilvl="4" w:tplc="04090019" w:tentative="1">
-      <w:start w:val="1"/>
-      <w:numFmt w:val="lowerLetter"/>
-      <w:lvlText w:val="%5)"/>
-      <w:lvlJc w:val="left"/>
-      <w:pPr>
-        <w:ind w:left="2100" w:hanging="420"/>
-      </w:pPr>
-    </w:lvl>
-    <w:lvl w:ilvl="5" w:tplc="0409001B" w:tentative="1">
-      <w:start w:val="1"/>
-      <w:numFmt w:val="lowerRoman"/>
-      <w:lvlText w:val="%6."/>
-      <w:lvlJc w:val="right"/>
-      <w:pPr>
-        <w:ind w:left="2520" w:hanging="420"/>
-      </w:pPr>
-    </w:lvl>
-    <w:lvl w:ilvl="6" w:tplc="0409000F" w:tentative="1">
-      <w:start w:val="1"/>
-      <w:numFmt w:val="decimal"/>
-      <w:lvlText w:val="%7."/>
-      <w:lvlJc w:val="left"/>
-      <w:pPr>
-        <w:ind w:left="2940" w:hanging="420"/>
-      </w:pPr>
-    </w:lvl>
-    <w:lvl w:ilvl="7" w:tplc="04090019" w:tentative="1">
-      <w:start w:val="1"/>
-      <w:numFmt w:val="lowerLetter"/>
-      <w:lvlText w:val="%8)"/>
-      <w:lvlJc w:val="left"/>
-      <w:pPr>
-        <w:ind w:left="3360" w:hanging="420"/>
-      </w:pPr>
-    </w:lvl>
-    <w:lvl w:ilvl="8" w:tplc="0409001B" w:tentative="1">
-      <w:start w:val="1"/>
-      <w:numFmt w:val="lowerRoman"/>
-      <w:lvlText w:val="%9."/>
-      <w:lvlJc w:val="right"/>
-      <w:pPr>
-        <w:ind w:left="3780" w:hanging="420"/>
-      </w:pPr>
-    </w:lvl>
-  </w:abstractNum>
-  <w:abstractNum w:abstractNumId="1" w15:restartNumberingAfterBreak="0">
-    <w:nsid w:val="4F71790F"/>
-    <w:multiLevelType w:val="hybridMultilevel"/>
-    <w:tmpl w:val="F2204714"/>
-    <w:lvl w:ilvl="0" w:tplc="0409000F">
-      <w:start w:val="1"/>
-      <w:numFmt w:val="decimal"/>
-      <w:lvlText w:val="%1."/>
-      <w:lvlJc w:val="left"/>
-      <w:pPr>
-        <w:ind w:left="420" w:hanging="420"/>
-      </w:pPr>
-    </w:lvl>
-    <w:lvl w:ilvl="1" w:tplc="04090019">
-      <w:start w:val="1"/>
-      <w:numFmt w:val="lowerLetter"/>
-      <w:lvlText w:val="%2)"/>
-      <w:lvlJc w:val="left"/>
-      <w:pPr>
-        <w:ind w:left="840" w:hanging="420"/>
-      </w:pPr>
-    </w:lvl>
-    <w:lvl w:ilvl="2" w:tplc="0409001B" w:tentative="1">
-      <w:start w:val="1"/>
-      <w:numFmt w:val="lowerRoman"/>
-      <w:lvlText w:val="%3."/>
-      <w:lvlJc w:val="right"/>
-      <w:pPr>
-        <w:ind w:left="1260" w:hanging="420"/>
-      </w:pPr>
-    </w:lvl>
-    <w:lvl w:ilvl="3" w:tplc="0409000F" w:tentative="1">
-      <w:start w:val="1"/>
-      <w:numFmt w:val="decimal"/>
-      <w:lvlText w:val="%4."/>
-      <w:lvlJc w:val="left"/>
-      <w:pPr>
-        <w:ind w:left="1680" w:hanging="420"/>
-      </w:pPr>
-    </w:lvl>
-    <w:lvl w:ilvl="4" w:tplc="04090019" w:tentative="1">
-      <w:start w:val="1"/>
-      <w:numFmt w:val="lowerLetter"/>
-      <w:lvlText w:val="%5)"/>
-      <w:lvlJc w:val="left"/>
-      <w:pPr>
-        <w:ind w:left="2100" w:hanging="420"/>
-      </w:pPr>
-    </w:lvl>
-    <w:lvl w:ilvl="5" w:tplc="0409001B" w:tentative="1">
-      <w:start w:val="1"/>
-      <w:numFmt w:val="lowerRoman"/>
-      <w:lvlText w:val="%6."/>
-      <w:lvlJc w:val="right"/>
-      <w:pPr>
-        <w:ind w:left="2520" w:hanging="420"/>
-      </w:pPr>
-    </w:lvl>
-    <w:lvl w:ilvl="6" w:tplc="0409000F" w:tentative="1">
-      <w:start w:val="1"/>
-      <w:numFmt w:val="decimal"/>
-      <w:lvlText w:val="%7."/>
-      <w:lvlJc w:val="left"/>
-      <w:pPr>
-        <w:ind w:left="2940" w:hanging="420"/>
-      </w:pPr>
-    </w:lvl>
-    <w:lvl w:ilvl="7" w:tplc="04090019" w:tentative="1">
-      <w:start w:val="1"/>
-      <w:numFmt w:val="lowerLetter"/>
-      <w:lvlText w:val="%8)"/>
-      <w:lvlJc w:val="left"/>
-      <w:pPr>
-        <w:ind w:left="3360" w:hanging="420"/>
-      </w:pPr>
-    </w:lvl>
-    <w:lvl w:ilvl="8" w:tplc="0409001B" w:tentative="1">
-      <w:start w:val="1"/>
-      <w:numFmt w:val="lowerRoman"/>
-      <w:lvlText w:val="%9."/>
-      <w:lvlJc w:val="right"/>
-      <w:pPr>
-        <w:ind w:left="3780" w:hanging="420"/>
-      </w:pPr>
-    </w:lvl>
-  </w:abstractNum>
-  <w:abstractNum w:abstractNumId="2" w15:restartNumberingAfterBreak="0">
-    <w:nsid w:val="544917B9"/>
-    <w:multiLevelType w:val="singleLevel"/>
-    <w:tmpl w:val="544917B9"/>
-    <w:lvl w:ilvl="0">
-      <w:start w:val="2"/>
-      <w:numFmt w:val="decimal"/>
-      <w:suff w:val="nothing"/>
-      <w:lvlText w:val="%1、"/>
       <w:lvlJc w:val="left"/>
     </w:lvl>
   </w:abstractNum>
-  <w:abstractNum w:abstractNumId="3" w15:restartNumberingAfterBreak="0">
-    <w:nsid w:val="77D902AA"/>
-    <w:multiLevelType w:val="hybridMultilevel"/>
-    <w:tmpl w:val="52B07E66"/>
-    <w:lvl w:ilvl="0" w:tplc="256E523C">
-      <w:start w:val="1"/>
-      <w:numFmt w:val="decimal"/>
-      <w:lvlText w:val="%1."/>
-      <w:lvlJc w:val="left"/>
-      <w:pPr>
-        <w:ind w:left="284" w:firstLine="0"/>
-      </w:pPr>
-      <w:rPr>
-        <w:rFonts w:hint="eastAsia"/>
-      </w:rPr>
-    </w:lvl>
-    <w:lvl w:ilvl="1" w:tplc="04090019" w:tentative="1">
-      <w:start w:val="1"/>
-      <w:numFmt w:val="lowerLetter"/>
-      <w:lvlText w:val="%2)"/>
-      <w:lvlJc w:val="left"/>
-      <w:pPr>
-        <w:ind w:left="840" w:hanging="420"/>
-      </w:pPr>
-    </w:lvl>
-    <w:lvl w:ilvl="2" w:tplc="0409001B" w:tentative="1">
-      <w:start w:val="1"/>
-      <w:numFmt w:val="lowerRoman"/>
-      <w:lvlText w:val="%3."/>
-      <w:lvlJc w:val="right"/>
-      <w:pPr>
-        <w:ind w:left="1260" w:hanging="420"/>
-      </w:pPr>
-    </w:lvl>
-    <w:lvl w:ilvl="3" w:tplc="0409000F" w:tentative="1">
-      <w:start w:val="1"/>
-      <w:numFmt w:val="decimal"/>
-      <w:lvlText w:val="%4."/>
-      <w:lvlJc w:val="left"/>
-      <w:pPr>
-        <w:ind w:left="1680" w:hanging="420"/>
-      </w:pPr>
-    </w:lvl>
-    <w:lvl w:ilvl="4" w:tplc="04090019" w:tentative="1">
-      <w:start w:val="1"/>
-      <w:numFmt w:val="lowerLetter"/>
-      <w:lvlText w:val="%5)"/>
-      <w:lvlJc w:val="left"/>
-      <w:pPr>
-        <w:ind w:left="2100" w:hanging="420"/>
-      </w:pPr>
-    </w:lvl>
-    <w:lvl w:ilvl="5" w:tplc="0409001B" w:tentative="1">
-      <w:start w:val="1"/>
-      <w:numFmt w:val="lowerRoman"/>
-      <w:lvlText w:val="%6."/>
-      <w:lvlJc w:val="right"/>
-      <w:pPr>
-        <w:ind w:left="2520" w:hanging="420"/>
-      </w:pPr>
-    </w:lvl>
-    <w:lvl w:ilvl="6" w:tplc="0409000F" w:tentative="1">
-      <w:start w:val="1"/>
-      <w:numFmt w:val="decimal"/>
-      <w:lvlText w:val="%7."/>
-      <w:lvlJc w:val="left"/>
-      <w:pPr>
-        <w:ind w:left="2940" w:hanging="420"/>
-      </w:pPr>
-    </w:lvl>
-    <w:lvl w:ilvl="7" w:tplc="04090019" w:tentative="1">
-      <w:start w:val="1"/>
-      <w:numFmt w:val="lowerLetter"/>
-      <w:lvlText w:val="%8)"/>
-      <w:lvlJc w:val="left"/>
-      <w:pPr>
-        <w:ind w:left="3360" w:hanging="420"/>
-      </w:pPr>
-    </w:lvl>
-    <w:lvl w:ilvl="8" w:tplc="0409001B" w:tentative="1">
-      <w:start w:val="1"/>
-      <w:numFmt w:val="lowerRoman"/>
-      <w:lvlText w:val="%9."/>
-      <w:lvlJc w:val="right"/>
-      <w:pPr>
-        <w:ind w:left="3780" w:hanging="420"/>
-      </w:pPr>
-    </w:lvl>
-  </w:abstractNum>
   <w:num w:numId="1">
-    <w:abstractNumId w:val="2"/>
-  </w:num>
-  <w:num w:numId="2">
-    <w:abstractNumId w:val="1"/>
-  </w:num>
-  <w:num w:numId="3">
     <w:abstractNumId w:val="0"/>
-  </w:num>
-  <w:num w:numId="4">
-    <w:abstractNumId w:val="3"/>
   </w:num>
 </w:numbering>
 </file>
@@ -1788,7 +1427,7 @@
     </w:rPrDefault>
     <w:pPrDefault/>
   </w:docDefaults>
-  <w:latentStyles w:defLockedState="0" w:defUIPriority="99" w:defSemiHidden="0" w:defUnhideWhenUsed="0" w:defQFormat="0" w:count="371">
+  <w:latentStyles w:defLockedState="0" w:defUIPriority="99" w:defSemiHidden="0" w:defUnhideWhenUsed="0" w:defQFormat="0" w:count="372">
     <w:lsdException w:name="Normal" w:uiPriority="0" w:qFormat="1"/>
     <w:lsdException w:name="heading 1" w:uiPriority="9" w:qFormat="1"/>
     <w:lsdException w:name="heading 2" w:semiHidden="1" w:uiPriority="9" w:unhideWhenUsed="1" w:qFormat="1"/>
@@ -1820,8 +1459,8 @@
     <w:lsdException w:name="Normal Indent" w:semiHidden="1" w:unhideWhenUsed="1"/>
     <w:lsdException w:name="footnote text" w:semiHidden="1" w:unhideWhenUsed="1"/>
     <w:lsdException w:name="annotation text" w:semiHidden="1" w:unhideWhenUsed="1"/>
-    <w:lsdException w:name="header" w:semiHidden="1" w:uiPriority="0" w:unhideWhenUsed="1"/>
-    <w:lsdException w:name="footer" w:semiHidden="1" w:uiPriority="0" w:unhideWhenUsed="1"/>
+    <w:lsdException w:name="header" w:uiPriority="0" w:unhideWhenUsed="1"/>
+    <w:lsdException w:name="footer" w:uiPriority="0" w:unhideWhenUsed="1"/>
     <w:lsdException w:name="index heading" w:semiHidden="1" w:unhideWhenUsed="1"/>
     <w:lsdException w:name="caption" w:semiHidden="1" w:uiPriority="35" w:unhideWhenUsed="1" w:qFormat="1"/>
     <w:lsdException w:name="table of figures" w:semiHidden="1" w:unhideWhenUsed="1"/>
@@ -1894,7 +1533,7 @@
     <w:lsdException w:name="HTML Sample" w:semiHidden="1" w:unhideWhenUsed="1"/>
     <w:lsdException w:name="HTML Typewriter" w:semiHidden="1" w:unhideWhenUsed="1"/>
     <w:lsdException w:name="HTML Variable" w:semiHidden="1" w:unhideWhenUsed="1"/>
-    <w:lsdException w:name="Normal Table" w:semiHidden="1" w:unhideWhenUsed="1"/>
+    <w:lsdException w:name="Normal Table" w:unhideWhenUsed="1"/>
     <w:lsdException w:name="annotation subject" w:semiHidden="1" w:unhideWhenUsed="1"/>
     <w:lsdException w:name="No List" w:semiHidden="1" w:unhideWhenUsed="1"/>
     <w:lsdException w:name="Outline List 1" w:semiHidden="1" w:unhideWhenUsed="1"/>
@@ -1943,9 +1582,10 @@
     <w:lsdException w:name="Table Web 2" w:semiHidden="1" w:unhideWhenUsed="1"/>
     <w:lsdException w:name="Table Web 3" w:semiHidden="1" w:unhideWhenUsed="1"/>
     <w:lsdException w:name="Balloon Text" w:semiHidden="1" w:unhideWhenUsed="1"/>
+    <w:lsdException w:name="Table Grid" w:semiHidden="1" w:unhideWhenUsed="1"/>
     <w:lsdException w:name="Table Theme" w:semiHidden="1" w:unhideWhenUsed="1"/>
-    <w:lsdException w:name="Placeholder Text" w:semiHidden="1"/>
-    <w:lsdException w:name="No Spacing" w:uiPriority="1" w:qFormat="1"/>
+    <w:lsdException w:name="Placeholder Text" w:semiHidden="1" w:unhideWhenUsed="1"/>
+    <w:lsdException w:name="No Spacing" w:qFormat="1"/>
     <w:lsdException w:name="Light Shading" w:uiPriority="60"/>
     <w:lsdException w:name="Light List" w:uiPriority="61"/>
     <w:lsdException w:name="Light Grid" w:uiPriority="62"/>
@@ -1966,10 +1606,10 @@
     <w:lsdException w:name="Medium Shading 1 Accent 1" w:uiPriority="63"/>
     <w:lsdException w:name="Medium Shading 2 Accent 1" w:uiPriority="64"/>
     <w:lsdException w:name="Medium List 1 Accent 1" w:uiPriority="65"/>
-    <w:lsdException w:name="Revision" w:semiHidden="1"/>
+    <w:lsdException w:name="Revision" w:semiHidden="1" w:unhideWhenUsed="1"/>
     <w:lsdException w:name="List Paragraph" w:uiPriority="0" w:qFormat="1"/>
-    <w:lsdException w:name="Quote" w:uiPriority="29" w:qFormat="1"/>
-    <w:lsdException w:name="Intense Quote" w:uiPriority="30" w:qFormat="1"/>
+    <w:lsdException w:name="Quote" w:qFormat="1"/>
+    <w:lsdException w:name="Intense Quote" w:qFormat="1"/>
     <w:lsdException w:name="Medium List 2 Accent 1" w:uiPriority="66"/>
     <w:lsdException w:name="Medium Grid 1 Accent 1" w:uiPriority="67"/>
     <w:lsdException w:name="Medium Grid 2 Accent 1" w:uiPriority="68"/>
@@ -2159,6 +1799,7 @@
     <w:lsdException w:name="List Table 5 Dark Accent 6" w:uiPriority="50"/>
     <w:lsdException w:name="List Table 6 Colorful Accent 6" w:uiPriority="51"/>
     <w:lsdException w:name="List Table 7 Colorful Accent 6" w:uiPriority="52"/>
+    <w:lsdException w:name="Mention" w:semiHidden="1" w:unhideWhenUsed="1"/>
   </w:latentStyles>
   <w:style w:type="paragraph" w:default="1" w:styleId="a">
     <w:name w:val="Normal"/>
@@ -2174,17 +1815,13 @@
   </w:style>
   <w:style w:type="character" w:default="1" w:styleId="a0">
     <w:name w:val="Default Paragraph Font"/>
-    <w:uiPriority w:val="1"/>
-    <w:semiHidden/>
     <w:unhideWhenUsed/>
   </w:style>
   <w:style w:type="table" w:default="1" w:styleId="a1">
     <w:name w:val="Normal Table"/>
     <w:uiPriority w:val="99"/>
-    <w:semiHidden/>
     <w:unhideWhenUsed/>
     <w:tblPr>
-      <w:tblInd w:w="0" w:type="dxa"/>
       <w:tblCellMar>
         <w:top w:w="0" w:type="dxa"/>
         <w:left w:w="108" w:type="dxa"/>
@@ -2199,16 +1836,72 @@
     <w:semiHidden/>
     <w:unhideWhenUsed/>
   </w:style>
-  <w:style w:type="paragraph" w:styleId="a3">
+  <w:style w:type="character" w:customStyle="1" w:styleId="a3">
+    <w:name w:val="页眉 字符"/>
+    <w:link w:val="a4"/>
+    <w:rPr>
+      <w:kern w:val="2"/>
+      <w:sz w:val="18"/>
+      <w:szCs w:val="18"/>
+    </w:rPr>
+  </w:style>
+  <w:style w:type="character" w:customStyle="1" w:styleId="a5">
+    <w:name w:val="页脚 字符"/>
+    <w:link w:val="a6"/>
+    <w:rPr>
+      <w:kern w:val="2"/>
+      <w:sz w:val="18"/>
+      <w:szCs w:val="18"/>
+    </w:rPr>
+  </w:style>
+  <w:style w:type="paragraph" w:styleId="a7">
     <w:name w:val="List Paragraph"/>
     <w:basedOn w:val="a"/>
     <w:qFormat/>
-    <w:rsid w:val="00203FFB"/>
     <w:pPr>
       <w:ind w:firstLineChars="200" w:firstLine="420"/>
     </w:pPr>
     <w:rPr>
       <w:szCs w:val="24"/>
+    </w:rPr>
+  </w:style>
+  <w:style w:type="paragraph" w:styleId="a4">
+    <w:name w:val="header"/>
+    <w:basedOn w:val="a"/>
+    <w:link w:val="a3"/>
+    <w:unhideWhenUsed/>
+    <w:pPr>
+      <w:pBdr>
+        <w:bottom w:val="single" w:sz="6" w:space="1" w:color="auto"/>
+      </w:pBdr>
+      <w:tabs>
+        <w:tab w:val="center" w:pos="4153"/>
+        <w:tab w:val="right" w:pos="8306"/>
+      </w:tabs>
+      <w:snapToGrid w:val="0"/>
+      <w:jc w:val="center"/>
+    </w:pPr>
+    <w:rPr>
+      <w:sz w:val="18"/>
+      <w:szCs w:val="18"/>
+    </w:rPr>
+  </w:style>
+  <w:style w:type="paragraph" w:styleId="a6">
+    <w:name w:val="footer"/>
+    <w:basedOn w:val="a"/>
+    <w:link w:val="a5"/>
+    <w:unhideWhenUsed/>
+    <w:pPr>
+      <w:tabs>
+        <w:tab w:val="center" w:pos="4153"/>
+        <w:tab w:val="right" w:pos="8306"/>
+      </w:tabs>
+      <w:snapToGrid w:val="0"/>
+      <w:jc w:val="left"/>
+    </w:pPr>
+    <w:rPr>
+      <w:sz w:val="18"/>
+      <w:szCs w:val="18"/>
     </w:rPr>
   </w:style>
 </w:styles>
@@ -2290,6 +1983,23 @@
         <a:font script="Viet" typeface="Times New Roman"/>
         <a:font script="Uigh" typeface="Microsoft Uighur"/>
         <a:font script="Geor" typeface="Sylfaen"/>
+        <a:font script="Armn" typeface="Arial"/>
+        <a:font script="Bugi" typeface="Leelawadee UI"/>
+        <a:font script="Bopo" typeface="Microsoft JhengHei"/>
+        <a:font script="Java" typeface="Javanese Text"/>
+        <a:font script="Lisu" typeface="Segoe UI"/>
+        <a:font script="Mymr" typeface="Myanmar Text"/>
+        <a:font script="Nkoo" typeface="Ebrima"/>
+        <a:font script="Olck" typeface="Nirmala UI"/>
+        <a:font script="Osma" typeface="Ebrima"/>
+        <a:font script="Phag" typeface="Phagspa"/>
+        <a:font script="Syrn" typeface="Estrangelo Edessa"/>
+        <a:font script="Syrj" typeface="Estrangelo Edessa"/>
+        <a:font script="Syre" typeface="Estrangelo Edessa"/>
+        <a:font script="Sora" typeface="Nirmala UI"/>
+        <a:font script="Tale" typeface="Microsoft Tai Le"/>
+        <a:font script="Talu" typeface="Microsoft New Tai Lue"/>
+        <a:font script="Tfng" typeface="Ebrima"/>
       </a:majorFont>
       <a:minorFont>
         <a:latin typeface="等线" panose="020F0502020204030204"/>
@@ -2325,6 +2035,23 @@
         <a:font script="Viet" typeface="Arial"/>
         <a:font script="Uigh" typeface="Microsoft Uighur"/>
         <a:font script="Geor" typeface="Sylfaen"/>
+        <a:font script="Armn" typeface="Arial"/>
+        <a:font script="Bugi" typeface="Leelawadee UI"/>
+        <a:font script="Bopo" typeface="Microsoft JhengHei"/>
+        <a:font script="Java" typeface="Javanese Text"/>
+        <a:font script="Lisu" typeface="Segoe UI"/>
+        <a:font script="Mymr" typeface="Myanmar Text"/>
+        <a:font script="Nkoo" typeface="Ebrima"/>
+        <a:font script="Olck" typeface="Nirmala UI"/>
+        <a:font script="Osma" typeface="Ebrima"/>
+        <a:font script="Phag" typeface="Phagspa"/>
+        <a:font script="Syrn" typeface="Estrangelo Edessa"/>
+        <a:font script="Syrj" typeface="Estrangelo Edessa"/>
+        <a:font script="Syre" typeface="Estrangelo Edessa"/>
+        <a:font script="Sora" typeface="Nirmala UI"/>
+        <a:font script="Tale" typeface="Microsoft Tai Le"/>
+        <a:font script="Talu" typeface="Microsoft New Tai Lue"/>
+        <a:font script="Tfng" typeface="Ebrima"/>
       </a:minorFont>
     </a:fontScheme>
     <a:fmtScheme name="Office">

</xml_diff>